<commit_message>
Updated Project Status, removed Alpha.
</commit_message>
<xml_diff>
--- a/docs/SCORE Project Status.docx
+++ b/docs/SCORE Project Status.docx
@@ -187,10 +187,7 @@
         </w:numPr>
       </w:pPr>
       <w:r>
-        <w:t>Points Metric</w:t>
-      </w:r>
-      <w:r>
-        <w:t xml:space="preserve"> </w:t>
+        <w:t xml:space="preserve">Points Metric </w:t>
       </w:r>
       <w:r>
         <w:rPr>
@@ -246,10 +243,7 @@
         </w:numPr>
       </w:pPr>
       <w:r>
-        <w:t>Trophies</w:t>
-      </w:r>
-      <w:r>
-        <w:t xml:space="preserve"> </w:t>
+        <w:t xml:space="preserve">Trophies </w:t>
       </w:r>
       <w:r>
         <w:rPr>
@@ -317,10 +311,7 @@
         </w:numPr>
       </w:pPr>
       <w:r>
-        <w:t>Title Cups</w:t>
-      </w:r>
-      <w:r>
-        <w:t xml:space="preserve"> </w:t>
+        <w:t xml:space="preserve">Title Cups </w:t>
       </w:r>
       <w:r>
         <w:rPr>
@@ -340,13 +331,7 @@
         </w:numPr>
       </w:pPr>
       <w:r>
-        <w:t>Title Cups</w:t>
-      </w:r>
-      <w:r>
-        <w:t xml:space="preserve"> are earnable by projects for </w:t>
-      </w:r>
-      <w:r>
-        <w:t>having a better score on given metrics than other projects</w:t>
+        <w:t>Title Cups are earnable by projects for having a better score on given metrics than other projects</w:t>
       </w:r>
       <w:r>
         <w:t>, and meeting certain criteria (if specified).</w:t>
@@ -469,10 +454,7 @@
         </w:numPr>
       </w:pPr>
       <w:r>
-        <w:t>Project Logo</w:t>
-      </w:r>
-      <w:r>
-        <w:t xml:space="preserve"> </w:t>
+        <w:t xml:space="preserve">Project Logo </w:t>
       </w:r>
       <w:r>
         <w:rPr>
@@ -540,10 +522,7 @@
         </w:numPr>
       </w:pPr>
       <w:r>
-        <w:t>User Pictures</w:t>
-      </w:r>
-      <w:r>
-        <w:t xml:space="preserve"> </w:t>
+        <w:t xml:space="preserve">User Pictures </w:t>
       </w:r>
       <w:r>
         <w:rPr>
@@ -562,10 +541,7 @@
         </w:numPr>
       </w:pPr>
       <w:r>
-        <w:t>Users can upload a user profile picture</w:t>
-      </w:r>
-      <w:r>
-        <w:t>.</w:t>
+        <w:t>Users can upload a user profile picture.</w:t>
       </w:r>
     </w:p>
     <w:p>
@@ -592,10 +568,7 @@
         <w:t xml:space="preserve"> and </w:t>
       </w:r>
       <w:r>
-        <w:t>changed/uploaded</w:t>
-      </w:r>
-      <w:r>
-        <w:t xml:space="preserve"> </w:t>
+        <w:t xml:space="preserve">changed/uploaded </w:t>
       </w:r>
       <w:r>
         <w:t>(if the user is logged in)</w:t>
@@ -631,10 +604,7 @@
         </w:numPr>
       </w:pPr>
       <w:r>
-        <w:t>User Profile Page</w:t>
-      </w:r>
-      <w:r>
-        <w:t xml:space="preserve"> </w:t>
+        <w:t xml:space="preserve">User Profile Page </w:t>
       </w:r>
       <w:r>
         <w:rPr>
@@ -716,13 +686,7 @@
         </w:numPr>
       </w:pPr>
       <w:r>
-        <w:t>Team</w:t>
-      </w:r>
-      <w:r>
-        <w:t xml:space="preserve"> </w:t>
-      </w:r>
-      <w:r>
-        <w:t>Logo</w:t>
+        <w:t>Team Logo</w:t>
       </w:r>
       <w:r>
         <w:t xml:space="preserve"> </w:t>
@@ -756,31 +720,7 @@
         </w:numPr>
       </w:pPr>
       <w:r>
-        <w:t xml:space="preserve">On the </w:t>
-      </w:r>
-      <w:r>
-        <w:t>Team</w:t>
-      </w:r>
-      <w:r>
-        <w:t xml:space="preserve"> Profile Page, the </w:t>
-      </w:r>
-      <w:r>
-        <w:t>team</w:t>
-      </w:r>
-      <w:r>
-        <w:t>’s profile picture can be viewed and changed/uploaded (</w:t>
-      </w:r>
-      <w:r>
-        <w:t xml:space="preserve">if the user </w:t>
-      </w:r>
-      <w:r>
-        <w:t>logged in</w:t>
-      </w:r>
-      <w:r>
-        <w:t xml:space="preserve"> is a team member</w:t>
-      </w:r>
-      <w:r>
-        <w:t>).</w:t>
+        <w:t>On the Team Profile Page, the team’s profile picture can be viewed and changed/uploaded (if the user logged in is a team member).</w:t>
       </w:r>
     </w:p>
     <w:p>
@@ -792,13 +732,7 @@
         </w:numPr>
       </w:pPr>
       <w:r>
-        <w:t xml:space="preserve">There is a default </w:t>
-      </w:r>
-      <w:r>
-        <w:t>logo</w:t>
-      </w:r>
-      <w:r>
-        <w:t xml:space="preserve"> provided.</w:t>
+        <w:t>There is a default logo provided.</w:t>
       </w:r>
     </w:p>
     <w:p>
@@ -810,10 +744,7 @@
         </w:numPr>
       </w:pPr>
       <w:r>
-        <w:t>Team</w:t>
-      </w:r>
-      <w:r>
-        <w:t xml:space="preserve"> Profile Page</w:t>
+        <w:t>Team Profile Page</w:t>
       </w:r>
       <w:r>
         <w:t xml:space="preserve"> </w:t>
@@ -835,31 +766,7 @@
         </w:numPr>
       </w:pPr>
       <w:r>
-        <w:t xml:space="preserve">The </w:t>
-      </w:r>
-      <w:r>
-        <w:t>Team</w:t>
-      </w:r>
-      <w:r>
-        <w:t xml:space="preserve"> Profile page will display the </w:t>
-      </w:r>
-      <w:r>
-        <w:t>Team’s</w:t>
-      </w:r>
-      <w:r>
-        <w:t xml:space="preserve"> </w:t>
-      </w:r>
-      <w:r>
-        <w:t>logo, a list of the projects they have been a part of,</w:t>
-      </w:r>
-      <w:r>
-        <w:t xml:space="preserve"> and the </w:t>
-      </w:r>
-      <w:r>
-        <w:t>trophies their projects have</w:t>
-      </w:r>
-      <w:r>
-        <w:t xml:space="preserve"> earned.</w:t>
+        <w:t>The Team Profile page will display the Team’s logo, a list of the projects they have been a part of, and the trophies their projects have earned.</w:t>
       </w:r>
     </w:p>
     <w:p>
@@ -871,13 +778,7 @@
         </w:numPr>
       </w:pPr>
       <w:r>
-        <w:t xml:space="preserve">Each </w:t>
-      </w:r>
-      <w:r>
-        <w:t>Team’s</w:t>
-      </w:r>
-      <w:r>
-        <w:t xml:space="preserve"> Profile page will be viewable by other users.</w:t>
+        <w:t>Each Team’s Profile page will be viewable by other users.</w:t>
       </w:r>
     </w:p>
     <w:p>
@@ -889,25 +790,7 @@
         </w:numPr>
       </w:pPr>
       <w:r>
-        <w:t xml:space="preserve">A </w:t>
-      </w:r>
-      <w:r>
-        <w:t>team member</w:t>
-      </w:r>
-      <w:r>
-        <w:t xml:space="preserve"> can change </w:t>
-      </w:r>
-      <w:r>
-        <w:t>the team’s logo</w:t>
-      </w:r>
-      <w:r>
-        <w:t xml:space="preserve"> from </w:t>
-      </w:r>
-      <w:r>
-        <w:t>the team</w:t>
-      </w:r>
-      <w:r>
-        <w:t xml:space="preserve"> profile page.</w:t>
+        <w:t>A team member can change the team’s logo from the team profile page.</w:t>
       </w:r>
     </w:p>
     <w:p>
@@ -919,25 +802,7 @@
         </w:numPr>
       </w:pPr>
       <w:r>
-        <w:t xml:space="preserve">There will be a widget displaying a list of all </w:t>
-      </w:r>
-      <w:r>
-        <w:t>teams</w:t>
-      </w:r>
-      <w:r>
-        <w:t xml:space="preserve"> with their names and </w:t>
-      </w:r>
-      <w:r>
-        <w:t>logos</w:t>
-      </w:r>
-      <w:r>
-        <w:t xml:space="preserve"> linking to their </w:t>
-      </w:r>
-      <w:r>
-        <w:t>team</w:t>
-      </w:r>
-      <w:r>
-        <w:t xml:space="preserve"> profile pages.</w:t>
+        <w:t>There will be a widget displaying a list of all teams with their names and logos linking to their team profile pages.</w:t>
       </w:r>
     </w:p>
     <w:p>
@@ -1032,6 +897,9 @@
       <w:r>
         <w:t>Awards within leagues of Users/Teams</w:t>
       </w:r>
+      <w:r>
+        <w:t>/Projects</w:t>
+      </w:r>
     </w:p>
     <w:p>
       <w:pPr>
@@ -1042,10 +910,16 @@
         </w:numPr>
       </w:pPr>
       <w:r>
-        <w:t>Awards can be specified by admin to be earned within the context of leagues of users/teams rather than throughout the whole server.</w:t>
+        <w:t>Awards can be specified by admin to be earned within the context of leagues of users/teams</w:t>
+      </w:r>
+      <w:r>
+        <w:t>/projects</w:t>
       </w:r>
       <w:bookmarkStart w:id="0" w:name="_GoBack"/>
       <w:bookmarkEnd w:id="0"/>
+      <w:r>
+        <w:t xml:space="preserve"> rather than throughout the whole server.</w:t>
+      </w:r>
     </w:p>
     <w:p/>
     <w:p>

</xml_diff>

<commit_message>
Documentation: Updating SCORE Project Status.docx
</commit_message>
<xml_diff>
--- a/docs/SCORE Project Status.docx
+++ b/docs/SCORE Project Status.docx
@@ -67,7 +67,7 @@
           <w:color w:val="C00000"/>
           <w:sz w:val="28"/>
         </w:rPr>
-        <w:t>5</w:t>
+        <w:t>1</w:t>
       </w:r>
       <w:r>
         <w:t>)</w:t>
@@ -91,7 +91,7 @@
           <w:color w:val="FF9900"/>
           <w:sz w:val="28"/>
         </w:rPr>
-        <w:t>0</w:t>
+        <w:t>2</w:t>
       </w:r>
       <w:r>
         <w:t>)</w:t>
@@ -116,8 +116,10 @@
           <w:color w:val="00B050"/>
           <w:sz w:val="28"/>
         </w:rPr>
-        <w:t>4</w:t>
-      </w:r>
+        <w:t>6</w:t>
+      </w:r>
+      <w:bookmarkStart w:id="0" w:name="_GoBack"/>
+      <w:bookmarkEnd w:id="0"/>
       <w:r>
         <w:t>)</w:t>
       </w:r>
@@ -526,10 +528,11 @@
       </w:r>
       <w:r>
         <w:rPr>
-          <w:color w:val="C00000"/>
+          <w:rFonts w:asciiTheme="minorHAnsi" w:hAnsiTheme="minorHAnsi"/>
+          <w:color w:val="00B050"/>
           <w:sz w:val="36"/>
         </w:rPr>
-        <w:sym w:font="Wingdings" w:char="F09D"/>
+        <w:t>√</w:t>
       </w:r>
     </w:p>
     <w:p>
@@ -571,7 +574,22 @@
         <w:t xml:space="preserve">changed/uploaded </w:t>
       </w:r>
       <w:r>
-        <w:t>(if the user is logged in)</w:t>
+        <w:t xml:space="preserve">(if the </w:t>
+      </w:r>
+      <w:r>
+        <w:t xml:space="preserve">current </w:t>
+      </w:r>
+      <w:r>
+        <w:t xml:space="preserve">user is </w:t>
+      </w:r>
+      <w:r>
+        <w:t xml:space="preserve">the </w:t>
+      </w:r>
+      <w:r>
+        <w:t>same user or is an admin</w:t>
+      </w:r>
+      <w:r>
+        <w:t>)</w:t>
       </w:r>
       <w:r>
         <w:t>.</w:t>
@@ -604,12 +622,78 @@
         </w:numPr>
       </w:pPr>
       <w:r>
-        <w:t xml:space="preserve">User Profile Page </w:t>
+        <w:t xml:space="preserve">User </w:t>
+      </w:r>
+      <w:r>
+        <w:t xml:space="preserve">List and </w:t>
+      </w:r>
+      <w:r>
+        <w:t xml:space="preserve">Profile Page </w:t>
+      </w:r>
+      <w:r>
+        <w:rPr>
+          <w:color w:val="FF9900"/>
+          <w:sz w:val="36"/>
+        </w:rPr>
+        <w:t>∫</w:t>
+      </w:r>
+    </w:p>
+    <w:p>
+      <w:pPr>
+        <w:pStyle w:val="ListParagraph"/>
+        <w:numPr>
+          <w:ilvl w:val="1"/>
+          <w:numId w:val="3"/>
+        </w:numPr>
+      </w:pPr>
+      <w:r>
+        <w:t>The User Profile page will display the User’s profile picture</w:t>
+      </w:r>
+      <w:r>
+        <w:t xml:space="preserve">. </w:t>
+      </w:r>
+      <w:r>
+        <w:rPr>
+          <w:color w:val="00B050"/>
+          <w:sz w:val="20"/>
+        </w:rPr>
+        <w:t>√</w:t>
+      </w:r>
+    </w:p>
+    <w:p>
+      <w:pPr>
+        <w:pStyle w:val="ListParagraph"/>
+        <w:numPr>
+          <w:ilvl w:val="1"/>
+          <w:numId w:val="3"/>
+        </w:numPr>
+      </w:pPr>
+      <w:r>
+        <w:t xml:space="preserve"> </w:t>
+      </w:r>
+      <w:r>
+        <w:t>It will also display</w:t>
+      </w:r>
+      <w:r>
+        <w:t xml:space="preserve"> the badges </w:t>
+      </w:r>
+      <w:r>
+        <w:t>the user</w:t>
+      </w:r>
+      <w:r>
+        <w:t xml:space="preserve"> has earned.</w:t>
+      </w:r>
+      <w:r>
+        <w:rPr>
+          <w:color w:val="00B050"/>
+          <w:sz w:val="36"/>
+        </w:rPr>
+        <w:t xml:space="preserve"> </w:t>
       </w:r>
       <w:r>
         <w:rPr>
           <w:color w:val="C00000"/>
-          <w:sz w:val="36"/>
+          <w:sz w:val="20"/>
         </w:rPr>
         <w:sym w:font="Wingdings" w:char="F09D"/>
       </w:r>
@@ -623,7 +707,21 @@
         </w:numPr>
       </w:pPr>
       <w:r>
-        <w:t>The User Profile page will display the User’s profile picture and the badges he has earned.</w:t>
+        <w:t>Each User’s Profile page will be viewable by other users.</w:t>
+      </w:r>
+      <w:r>
+        <w:rPr>
+          <w:color w:val="00B050"/>
+          <w:sz w:val="20"/>
+        </w:rPr>
+        <w:t xml:space="preserve"> </w:t>
+      </w:r>
+      <w:r>
+        <w:rPr>
+          <w:color w:val="00B050"/>
+          <w:sz w:val="20"/>
+        </w:rPr>
+        <w:t>√</w:t>
       </w:r>
     </w:p>
     <w:p>
@@ -635,7 +733,27 @@
         </w:numPr>
       </w:pPr>
       <w:r>
-        <w:t>Each User’s Profile page will be viewable by other users.</w:t>
+        <w:t>A User can change his profile picture from his own profile</w:t>
+      </w:r>
+      <w:r>
+        <w:t xml:space="preserve"> page</w:t>
+      </w:r>
+      <w:r>
+        <w:t>.</w:t>
+      </w:r>
+      <w:r>
+        <w:rPr>
+          <w:color w:val="00B050"/>
+          <w:sz w:val="20"/>
+        </w:rPr>
+        <w:t xml:space="preserve"> </w:t>
+      </w:r>
+      <w:r>
+        <w:rPr>
+          <w:color w:val="00B050"/>
+          <w:sz w:val="20"/>
+        </w:rPr>
+        <w:t>√</w:t>
       </w:r>
     </w:p>
     <w:p>
@@ -647,25 +765,10 @@
         </w:numPr>
       </w:pPr>
       <w:r>
-        <w:t>A User can change his profile picture from his own profile</w:t>
-      </w:r>
-      <w:r>
-        <w:t xml:space="preserve"> page</w:t>
-      </w:r>
-      <w:r>
-        <w:t>.</w:t>
-      </w:r>
-    </w:p>
-    <w:p>
-      <w:pPr>
-        <w:pStyle w:val="ListParagraph"/>
-        <w:numPr>
-          <w:ilvl w:val="1"/>
-          <w:numId w:val="3"/>
-        </w:numPr>
-      </w:pPr>
-      <w:r>
-        <w:t>There will be a widget</w:t>
+        <w:t xml:space="preserve">There will be a </w:t>
+      </w:r>
+      <w:r>
+        <w:t>page</w:t>
       </w:r>
       <w:r>
         <w:t xml:space="preserve"> displaying a list of all users</w:t>
@@ -675,6 +778,20 @@
       </w:r>
       <w:r>
         <w:t>heir names and profile pictures linking to their user profile pages.</w:t>
+      </w:r>
+      <w:r>
+        <w:rPr>
+          <w:color w:val="00B050"/>
+          <w:sz w:val="20"/>
+        </w:rPr>
+        <w:t xml:space="preserve"> </w:t>
+      </w:r>
+      <w:r>
+        <w:rPr>
+          <w:color w:val="00B050"/>
+          <w:sz w:val="20"/>
+        </w:rPr>
+        <w:t>√</w:t>
       </w:r>
     </w:p>
     <w:p>
@@ -693,10 +810,11 @@
       </w:r>
       <w:r>
         <w:rPr>
-          <w:color w:val="C00000"/>
+          <w:rFonts w:asciiTheme="minorHAnsi" w:hAnsiTheme="minorHAnsi"/>
+          <w:color w:val="00B050"/>
           <w:sz w:val="36"/>
         </w:rPr>
-        <w:sym w:font="Wingdings" w:char="F09D"/>
+        <w:t>√</w:t>
       </w:r>
     </w:p>
     <w:p>
@@ -710,6 +828,20 @@
       <w:r>
         <w:t>Members of a team can upload their own team logo.</w:t>
       </w:r>
+      <w:r>
+        <w:rPr>
+          <w:color w:val="00B050"/>
+          <w:sz w:val="20"/>
+        </w:rPr>
+        <w:t xml:space="preserve"> </w:t>
+      </w:r>
+      <w:r>
+        <w:rPr>
+          <w:color w:val="00B050"/>
+          <w:sz w:val="20"/>
+        </w:rPr>
+        <w:t>√</w:t>
+      </w:r>
     </w:p>
     <w:p>
       <w:pPr>
@@ -720,7 +852,27 @@
         </w:numPr>
       </w:pPr>
       <w:r>
-        <w:t>On the Team Profile Page, the team’s profile picture can be viewed and changed/uploaded (if the user logged in is a team member).</w:t>
+        <w:t>On the Team Profile Page, the team’s profile picture can be viewed and changed/uploaded (if the user logged in is a team member</w:t>
+      </w:r>
+      <w:r>
+        <w:t xml:space="preserve"> or admin</w:t>
+      </w:r>
+      <w:r>
+        <w:t>).</w:t>
+      </w:r>
+      <w:r>
+        <w:rPr>
+          <w:color w:val="00B050"/>
+          <w:sz w:val="20"/>
+        </w:rPr>
+        <w:t xml:space="preserve"> </w:t>
+      </w:r>
+      <w:r>
+        <w:rPr>
+          <w:color w:val="00B050"/>
+          <w:sz w:val="20"/>
+        </w:rPr>
+        <w:t>√</w:t>
       </w:r>
     </w:p>
     <w:p>
@@ -733,6 +885,20 @@
       </w:pPr>
       <w:r>
         <w:t>There is a default logo provided.</w:t>
+      </w:r>
+      <w:r>
+        <w:rPr>
+          <w:color w:val="00B050"/>
+          <w:sz w:val="20"/>
+        </w:rPr>
+        <w:t xml:space="preserve"> </w:t>
+      </w:r>
+      <w:r>
+        <w:rPr>
+          <w:color w:val="00B050"/>
+          <w:sz w:val="20"/>
+        </w:rPr>
+        <w:t>√</w:t>
       </w:r>
     </w:p>
     <w:p>
@@ -744,15 +910,85 @@
         </w:numPr>
       </w:pPr>
       <w:r>
-        <w:t>Team Profile Page</w:t>
+        <w:t xml:space="preserve">Team </w:t>
+      </w:r>
+      <w:r>
+        <w:t xml:space="preserve">List and </w:t>
+      </w:r>
+      <w:r>
+        <w:t>Profile Page</w:t>
       </w:r>
       <w:r>
         <w:t xml:space="preserve"> </w:t>
       </w:r>
       <w:r>
         <w:rPr>
+          <w:color w:val="FF9900"/>
+          <w:sz w:val="36"/>
+        </w:rPr>
+        <w:t>∫</w:t>
+      </w:r>
+    </w:p>
+    <w:p>
+      <w:pPr>
+        <w:pStyle w:val="ListParagraph"/>
+        <w:numPr>
+          <w:ilvl w:val="1"/>
+          <w:numId w:val="3"/>
+        </w:numPr>
+      </w:pPr>
+      <w:r>
+        <w:t>The Team Profile page will display the Team’s logo</w:t>
+      </w:r>
+      <w:r>
+        <w:t>.</w:t>
+      </w:r>
+      <w:r>
+        <w:rPr>
+          <w:color w:val="00B050"/>
+          <w:sz w:val="20"/>
+        </w:rPr>
+        <w:t xml:space="preserve"> </w:t>
+      </w:r>
+      <w:r>
+        <w:rPr>
+          <w:color w:val="00B050"/>
+          <w:sz w:val="20"/>
+        </w:rPr>
+        <w:t>√</w:t>
+      </w:r>
+    </w:p>
+    <w:p>
+      <w:pPr>
+        <w:pStyle w:val="ListParagraph"/>
+        <w:numPr>
+          <w:ilvl w:val="1"/>
+          <w:numId w:val="3"/>
+        </w:numPr>
+      </w:pPr>
+      <w:r>
+        <w:t xml:space="preserve">It will also display </w:t>
+      </w:r>
+      <w:r>
+        <w:t xml:space="preserve">a list of the projects they have been a part of, and the </w:t>
+      </w:r>
+      <w:r>
+        <w:t>awards</w:t>
+      </w:r>
+      <w:r>
+        <w:t xml:space="preserve"> their projects have earned.</w:t>
+      </w:r>
+      <w:r>
+        <w:rPr>
           <w:color w:val="C00000"/>
-          <w:sz w:val="36"/>
+          <w:sz w:val="20"/>
+        </w:rPr>
+        <w:t xml:space="preserve"> </w:t>
+      </w:r>
+      <w:r>
+        <w:rPr>
+          <w:color w:val="C00000"/>
+          <w:sz w:val="20"/>
         </w:rPr>
         <w:sym w:font="Wingdings" w:char="F09D"/>
       </w:r>
@@ -766,7 +1002,21 @@
         </w:numPr>
       </w:pPr>
       <w:r>
-        <w:t>The Team Profile page will display the Team’s logo, a list of the projects they have been a part of, and the trophies their projects have earned.</w:t>
+        <w:t>Each Team’s Profile page will be viewable by other users.</w:t>
+      </w:r>
+      <w:r>
+        <w:rPr>
+          <w:color w:val="00B050"/>
+          <w:sz w:val="20"/>
+        </w:rPr>
+        <w:t xml:space="preserve"> </w:t>
+      </w:r>
+      <w:r>
+        <w:rPr>
+          <w:color w:val="00B050"/>
+          <w:sz w:val="20"/>
+        </w:rPr>
+        <w:t>√</w:t>
       </w:r>
     </w:p>
     <w:p>
@@ -778,7 +1028,21 @@
         </w:numPr>
       </w:pPr>
       <w:r>
-        <w:t>Each Team’s Profile page will be viewable by other users.</w:t>
+        <w:t>A team member can change the team’s logo from the team profile page.</w:t>
+      </w:r>
+      <w:r>
+        <w:rPr>
+          <w:color w:val="00B050"/>
+          <w:sz w:val="20"/>
+        </w:rPr>
+        <w:t xml:space="preserve"> </w:t>
+      </w:r>
+      <w:r>
+        <w:rPr>
+          <w:color w:val="00B050"/>
+          <w:sz w:val="20"/>
+        </w:rPr>
+        <w:t>√</w:t>
       </w:r>
     </w:p>
     <w:p>
@@ -790,7 +1054,14 @@
         </w:numPr>
       </w:pPr>
       <w:r>
-        <w:t>A team member can change the team’s logo from the team profile page.</w:t>
+        <w:t xml:space="preserve">An admin can add members to the team from the team profile page. </w:t>
+      </w:r>
+      <w:r>
+        <w:rPr>
+          <w:color w:val="C00000"/>
+          <w:sz w:val="20"/>
+        </w:rPr>
+        <w:sym w:font="Wingdings" w:char="F09D"/>
       </w:r>
     </w:p>
     <w:p>
@@ -802,7 +1073,27 @@
         </w:numPr>
       </w:pPr>
       <w:r>
-        <w:t>There will be a widget displaying a list of all teams with their names and logos linking to their team profile pages.</w:t>
+        <w:t xml:space="preserve">There will be a </w:t>
+      </w:r>
+      <w:r>
+        <w:t>page</w:t>
+      </w:r>
+      <w:r>
+        <w:t xml:space="preserve"> displaying a list of all teams with their names and logos linking to their team profile pages.</w:t>
+      </w:r>
+      <w:r>
+        <w:rPr>
+          <w:color w:val="00B050"/>
+          <w:sz w:val="20"/>
+        </w:rPr>
+        <w:t xml:space="preserve"> </w:t>
+      </w:r>
+      <w:r>
+        <w:rPr>
+          <w:color w:val="00B050"/>
+          <w:sz w:val="20"/>
+        </w:rPr>
+        <w:t>√</w:t>
       </w:r>
     </w:p>
     <w:p>
@@ -810,6 +1101,7 @@
         <w:pStyle w:val="Heading1"/>
       </w:pPr>
       <w:r>
+        <w:lastRenderedPageBreak/>
         <w:t>Advanced Features</w:t>
       </w:r>
       <w:r>
@@ -849,7 +1141,6 @@
         </w:numPr>
       </w:pPr>
       <w:r>
-        <w:lastRenderedPageBreak/>
         <w:t>Admin will be able to specify criteria for each level</w:t>
       </w:r>
     </w:p>
@@ -915,8 +1206,6 @@
       <w:r>
         <w:t>/projects</w:t>
       </w:r>
-      <w:bookmarkStart w:id="0" w:name="_GoBack"/>
-      <w:bookmarkEnd w:id="0"/>
       <w:r>
         <w:t xml:space="preserve"> rather than throughout the whole server.</w:t>
       </w:r>

</xml_diff>